<commit_message>
Update UC07 Beregn Indtjeningsbidrag.docx
3. udgave af UC07 Beregn Indtjeningsbidrag
Coauthors: Nikolaj
Reviewers: Sune

Co-Authored-By: Nikolaj Thor Christensen <nikothor@users.noreply.github.com>
</commit_message>
<xml_diff>
--- a/02 Requirements & Analysis/UC07 Beregn Indtjeningsbidrag.docx
+++ b/02 Requirements & Analysis/UC07 Beregn Indtjeningsbidrag.docx
@@ -2,10 +2,7 @@
 <file path=word/document.xml><?xml version="1.0" encoding="utf-8"?>
 <w:document xmlns:wpc="http://schemas.microsoft.com/office/word/2010/wordprocessingCanvas" xmlns:cx="http://schemas.microsoft.com/office/drawing/2014/chartex" xmlns:cx1="http://schemas.microsoft.com/office/drawing/2015/9/8/chartex" xmlns:cx2="http://schemas.microsoft.com/office/drawing/2015/10/21/chartex" xmlns:cx3="http://schemas.microsoft.com/office/drawing/2016/5/9/chartex" xmlns:cx4="http://schemas.microsoft.com/office/drawing/2016/5/10/chartex" xmlns:cx5="http://schemas.microsoft.com/office/drawing/2016/5/11/chartex" xmlns:cx6="http://schemas.microsoft.com/office/drawing/2016/5/12/chartex" xmlns:cx7="http://schemas.microsoft.com/office/drawing/2016/5/13/chartex" xmlns:cx8="http://schemas.microsoft.com/office/drawing/2016/5/14/chartex" xmlns:mc="http://schemas.openxmlformats.org/markup-compatibility/2006" xmlns:aink="http://schemas.microsoft.com/office/drawing/2016/ink" xmlns:am3d="http://schemas.microsoft.com/office/drawing/2017/model3d" xmlns:o="urn:schemas-microsoft-com:office:office" xmlns:r="http://schemas.openxmlformats.org/officeDocument/2006/relationships" xmlns:m="http://schemas.openxmlformats.org/officeDocument/2006/math" xmlns:v="urn:schemas-microsoft-com:vml" xmlns:wp14="http://schemas.microsoft.com/office/word/2010/wordprocessingDrawing" xmlns:wp="http://schemas.openxmlformats.org/drawingml/2006/wordprocessingDrawing" xmlns:w10="urn:schemas-microsoft-com:office:word" xmlns:w="http://schemas.openxmlformats.org/wordprocessingml/2006/main" xmlns:w14="http://schemas.microsoft.com/office/word/2010/wordml" xmlns:w15="http://schemas.microsoft.com/office/word/2012/wordml" xmlns:w16cid="http://schemas.microsoft.com/office/word/2016/wordml/cid" xmlns:w16se="http://schemas.microsoft.com/office/word/2015/wordml/symex" xmlns:wpg="http://schemas.microsoft.com/office/word/2010/wordprocessingGroup" xmlns:wpi="http://schemas.microsoft.com/office/word/2010/wordprocessingInk" xmlns:wne="http://schemas.microsoft.com/office/word/2006/wordml" xmlns:wps="http://schemas.microsoft.com/office/word/2010/wordprocessingShape" mc:Ignorable="w14 w15 w16se w16cid wp14">
   <w:body>
-    <w:p>
-      <w:bookmarkStart w:id="0" w:name="_GoBack"/>
-      <w:bookmarkEnd w:id="0"/>
-    </w:p>
+    <w:p/>
     <w:tbl>
       <w:tblPr>
         <w:tblStyle w:val="a"/>
@@ -771,7 +768,7 @@
               <w:widowControl w:val="0"/>
               <w:numPr>
                 <w:ilvl w:val="0"/>
-                <w:numId w:val="5"/>
+                <w:numId w:val="1"/>
               </w:numPr>
               <w:rPr>
                 <w:lang w:val="da-DK"/>
@@ -881,14 +878,263 @@
               <w:rPr>
                 <w:lang w:val="da-DK"/>
               </w:rPr>
-              <w:t>N/A</w:t>
-            </w:r>
-            <w:r>
-              <w:rPr>
-                <w:lang w:val="da-DK"/>
-              </w:rPr>
-              <w:t xml:space="preserve"> </w:t>
-            </w:r>
+              <w:t xml:space="preserve">3.a </w:t>
+            </w:r>
+            <w:r>
+              <w:rPr>
+                <w:lang w:val="da-DK"/>
+              </w:rPr>
+              <w:t>HØK-</w:t>
+            </w:r>
+            <w:r>
+              <w:rPr>
+                <w:lang w:val="da-DK"/>
+              </w:rPr>
+              <w:t xml:space="preserve">studerende </w:t>
+            </w:r>
+            <w:r>
+              <w:rPr>
+                <w:lang w:val="da-DK"/>
+              </w:rPr>
+              <w:t>angiver</w:t>
+            </w:r>
+            <w:r>
+              <w:rPr>
+                <w:lang w:val="da-DK"/>
+              </w:rPr>
+              <w:t xml:space="preserve"> forkert input</w:t>
+            </w:r>
+          </w:p>
+          <w:p>
+            <w:pPr>
+              <w:pStyle w:val="ListParagraph"/>
+              <w:widowControl w:val="0"/>
+              <w:numPr>
+                <w:ilvl w:val="0"/>
+                <w:numId w:val="10"/>
+              </w:numPr>
+              <w:rPr>
+                <w:lang w:val="da-DK"/>
+              </w:rPr>
+            </w:pPr>
+            <w:r>
+              <w:rPr>
+                <w:lang w:val="da-DK"/>
+              </w:rPr>
+              <w:t>HoeKulator præsenterer en fejlbesked: ”Forket input, input skal være tal!”</w:t>
+            </w:r>
+          </w:p>
+          <w:p>
+            <w:pPr>
+              <w:pStyle w:val="ListParagraph"/>
+              <w:widowControl w:val="0"/>
+              <w:numPr>
+                <w:ilvl w:val="0"/>
+                <w:numId w:val="10"/>
+              </w:numPr>
+              <w:rPr>
+                <w:lang w:val="da-DK"/>
+              </w:rPr>
+            </w:pPr>
+            <w:r>
+              <w:rPr>
+                <w:lang w:val="da-DK"/>
+              </w:rPr>
+              <w:t>HoeKulator sletter det angivne tal</w:t>
+            </w:r>
+          </w:p>
+          <w:p>
+            <w:pPr>
+              <w:pStyle w:val="ListParagraph"/>
+              <w:widowControl w:val="0"/>
+              <w:numPr>
+                <w:ilvl w:val="0"/>
+                <w:numId w:val="10"/>
+              </w:numPr>
+              <w:rPr>
+                <w:lang w:val="da-DK"/>
+              </w:rPr>
+            </w:pPr>
+            <w:r>
+              <w:rPr>
+                <w:lang w:val="da-DK"/>
+              </w:rPr>
+              <w:t>Fortsætter fra trin 3</w:t>
+            </w:r>
+          </w:p>
+          <w:p>
+            <w:pPr>
+              <w:widowControl w:val="0"/>
+              <w:rPr>
+                <w:lang w:val="da-DK"/>
+              </w:rPr>
+            </w:pPr>
+            <w:r>
+              <w:rPr>
+                <w:lang w:val="da-DK"/>
+              </w:rPr>
+              <w:t>5.a HØK-studerende angiver forkert input</w:t>
+            </w:r>
+          </w:p>
+          <w:p>
+            <w:pPr>
+              <w:pStyle w:val="ListParagraph"/>
+              <w:widowControl w:val="0"/>
+              <w:numPr>
+                <w:ilvl w:val="0"/>
+                <w:numId w:val="11"/>
+              </w:numPr>
+              <w:rPr>
+                <w:lang w:val="da-DK"/>
+              </w:rPr>
+            </w:pPr>
+            <w:r>
+              <w:rPr>
+                <w:lang w:val="da-DK"/>
+              </w:rPr>
+              <w:t>HoeKulator præsenterer en fejlbesked: ”Forkert input, input skal være tal!”</w:t>
+            </w:r>
+          </w:p>
+          <w:p>
+            <w:pPr>
+              <w:pStyle w:val="ListParagraph"/>
+              <w:widowControl w:val="0"/>
+              <w:numPr>
+                <w:ilvl w:val="0"/>
+                <w:numId w:val="11"/>
+              </w:numPr>
+              <w:rPr>
+                <w:lang w:val="da-DK"/>
+              </w:rPr>
+            </w:pPr>
+            <w:r>
+              <w:rPr>
+                <w:lang w:val="da-DK"/>
+              </w:rPr>
+              <w:t>Hoekulator sletter det angivne tal</w:t>
+            </w:r>
+          </w:p>
+          <w:p>
+            <w:pPr>
+              <w:pStyle w:val="ListParagraph"/>
+              <w:widowControl w:val="0"/>
+              <w:numPr>
+                <w:ilvl w:val="0"/>
+                <w:numId w:val="11"/>
+              </w:numPr>
+              <w:rPr>
+                <w:lang w:val="da-DK"/>
+              </w:rPr>
+            </w:pPr>
+            <w:r>
+              <w:rPr>
+                <w:lang w:val="da-DK"/>
+              </w:rPr>
+              <w:t>Fortsætter fra trin 5</w:t>
+            </w:r>
+          </w:p>
+        </w:tc>
+        <w:bookmarkStart w:id="0" w:name="_GoBack"/>
+        <w:bookmarkEnd w:id="0"/>
+      </w:tr>
+      <w:tr>
+        <w:trPr>
+          <w:trHeight w:val="480"/>
+        </w:trPr>
+        <w:tc>
+          <w:tcPr>
+            <w:tcW w:w="3855" w:type="dxa"/>
+            <w:tcBorders>
+              <w:top w:val="nil"/>
+              <w:left w:val="single" w:sz="8" w:space="0" w:color="000000"/>
+              <w:bottom w:val="single" w:sz="8" w:space="0" w:color="000000"/>
+              <w:right w:val="single" w:sz="8" w:space="0" w:color="000000"/>
+            </w:tcBorders>
+            <w:tcMar>
+              <w:top w:w="100" w:type="dxa"/>
+              <w:left w:w="100" w:type="dxa"/>
+              <w:bottom w:w="100" w:type="dxa"/>
+              <w:right w:w="100" w:type="dxa"/>
+            </w:tcMar>
+          </w:tcPr>
+          <w:p>
+            <w:pPr>
+              <w:widowControl w:val="0"/>
+            </w:pPr>
+            <w:r>
+              <w:rPr>
+                <w:b/>
+              </w:rPr>
+              <w:lastRenderedPageBreak/>
+              <w:t>Special Requirements</w:t>
+            </w:r>
+          </w:p>
+        </w:tc>
+        <w:tc>
+          <w:tcPr>
+            <w:tcW w:w="5685" w:type="dxa"/>
+            <w:tcBorders>
+              <w:top w:val="nil"/>
+              <w:left w:val="nil"/>
+              <w:bottom w:val="single" w:sz="8" w:space="0" w:color="000000"/>
+              <w:right w:val="single" w:sz="8" w:space="0" w:color="000000"/>
+            </w:tcBorders>
+            <w:tcMar>
+              <w:top w:w="100" w:type="dxa"/>
+              <w:left w:w="100" w:type="dxa"/>
+              <w:bottom w:w="100" w:type="dxa"/>
+              <w:right w:w="100" w:type="dxa"/>
+            </w:tcMar>
+          </w:tcPr>
+          <w:p>
+            <w:pPr>
+              <w:widowControl w:val="0"/>
+              <w:rPr>
+                <w:lang w:val="da-DK"/>
+              </w:rPr>
+            </w:pPr>
+            <w:r>
+              <w:rPr>
+                <w:lang w:val="da-DK"/>
+              </w:rPr>
+              <w:t>Bruttofortjenesten er indtastet</w:t>
+            </w:r>
+          </w:p>
+          <w:p>
+            <w:pPr>
+              <w:widowControl w:val="0"/>
+              <w:rPr>
+                <w:lang w:val="da-DK"/>
+              </w:rPr>
+            </w:pPr>
+            <w:r>
+              <w:rPr>
+                <w:lang w:val="da-DK"/>
+              </w:rPr>
+              <w:t>Salgsfremmende omkostninger</w:t>
+            </w:r>
+          </w:p>
+          <w:p>
+            <w:pPr>
+              <w:widowControl w:val="0"/>
+              <w:rPr>
+                <w:lang w:val="da-DK"/>
+              </w:rPr>
+            </w:pPr>
+            <w:r>
+              <w:rPr>
+                <w:lang w:val="da-DK"/>
+              </w:rPr>
+              <w:t>Kontantekapacitetsomkostninger er opgivet</w:t>
+            </w:r>
+          </w:p>
+          <w:p>
+            <w:pPr>
+              <w:widowControl w:val="0"/>
+              <w:rPr>
+                <w:lang w:val="da-DK"/>
+              </w:rPr>
+            </w:pPr>
           </w:p>
         </w:tc>
       </w:tr>
@@ -914,13 +1160,13 @@
           </w:tcPr>
           <w:p>
             <w:pPr>
-              <w:widowControl w:val="0"/>
+              <w:spacing w:before="240"/>
             </w:pPr>
             <w:r>
               <w:rPr>
                 <w:b/>
               </w:rPr>
-              <w:t>Special Requirements</w:t>
+              <w:t>Technology and Data Variations</w:t>
             </w:r>
           </w:p>
         </w:tc>
@@ -943,52 +1189,10 @@
           <w:p>
             <w:pPr>
               <w:widowControl w:val="0"/>
-              <w:rPr>
-                <w:lang w:val="da-DK"/>
-              </w:rPr>
-            </w:pPr>
-            <w:r>
-              <w:rPr>
-                <w:lang w:val="da-DK"/>
-              </w:rPr>
-              <w:t>Bruttofortjenesten er indtastet</w:t>
-            </w:r>
-          </w:p>
-          <w:p>
-            <w:pPr>
-              <w:widowControl w:val="0"/>
-              <w:rPr>
-                <w:lang w:val="da-DK"/>
-              </w:rPr>
-            </w:pPr>
-            <w:r>
-              <w:rPr>
-                <w:lang w:val="da-DK"/>
-              </w:rPr>
-              <w:t>Salgsfremmende omkostninger</w:t>
-            </w:r>
-          </w:p>
-          <w:p>
-            <w:pPr>
-              <w:widowControl w:val="0"/>
-              <w:rPr>
-                <w:lang w:val="da-DK"/>
-              </w:rPr>
-            </w:pPr>
-            <w:r>
-              <w:rPr>
-                <w:lang w:val="da-DK"/>
-              </w:rPr>
-              <w:t>Kontantekapacitetsomkostninger er opgivet</w:t>
-            </w:r>
-          </w:p>
-          <w:p>
-            <w:pPr>
-              <w:widowControl w:val="0"/>
-              <w:rPr>
-                <w:lang w:val="da-DK"/>
-              </w:rPr>
-            </w:pPr>
+            </w:pPr>
+            <w:r>
+              <w:t>N/A</w:t>
+            </w:r>
           </w:p>
         </w:tc>
       </w:tr>
@@ -1014,13 +1218,16 @@
           </w:tcPr>
           <w:p>
             <w:pPr>
-              <w:spacing w:before="240"/>
+              <w:widowControl w:val="0"/>
             </w:pPr>
             <w:r>
               <w:rPr>
                 <w:b/>
               </w:rPr>
-              <w:t>Technology and Data Variations</w:t>
+              <w:t>Frequency of Occurrence</w:t>
+            </w:r>
+            <w:r>
+              <w:t xml:space="preserve"> </w:t>
             </w:r>
           </w:p>
         </w:tc>
@@ -1078,68 +1285,6 @@
               <w:rPr>
                 <w:b/>
               </w:rPr>
-              <w:t>Frequency of Occurrence</w:t>
-            </w:r>
-            <w:r>
-              <w:t xml:space="preserve"> </w:t>
-            </w:r>
-          </w:p>
-        </w:tc>
-        <w:tc>
-          <w:tcPr>
-            <w:tcW w:w="5685" w:type="dxa"/>
-            <w:tcBorders>
-              <w:top w:val="nil"/>
-              <w:left w:val="nil"/>
-              <w:bottom w:val="single" w:sz="8" w:space="0" w:color="000000"/>
-              <w:right w:val="single" w:sz="8" w:space="0" w:color="000000"/>
-            </w:tcBorders>
-            <w:tcMar>
-              <w:top w:w="100" w:type="dxa"/>
-              <w:left w:w="100" w:type="dxa"/>
-              <w:bottom w:w="100" w:type="dxa"/>
-              <w:right w:w="100" w:type="dxa"/>
-            </w:tcMar>
-          </w:tcPr>
-          <w:p>
-            <w:pPr>
-              <w:widowControl w:val="0"/>
-            </w:pPr>
-            <w:r>
-              <w:t>N/A</w:t>
-            </w:r>
-          </w:p>
-        </w:tc>
-      </w:tr>
-      <w:tr>
-        <w:trPr>
-          <w:trHeight w:val="480"/>
-        </w:trPr>
-        <w:tc>
-          <w:tcPr>
-            <w:tcW w:w="3855" w:type="dxa"/>
-            <w:tcBorders>
-              <w:top w:val="nil"/>
-              <w:left w:val="single" w:sz="8" w:space="0" w:color="000000"/>
-              <w:bottom w:val="single" w:sz="8" w:space="0" w:color="000000"/>
-              <w:right w:val="single" w:sz="8" w:space="0" w:color="000000"/>
-            </w:tcBorders>
-            <w:tcMar>
-              <w:top w:w="100" w:type="dxa"/>
-              <w:left w:w="100" w:type="dxa"/>
-              <w:bottom w:w="100" w:type="dxa"/>
-              <w:right w:w="100" w:type="dxa"/>
-            </w:tcMar>
-          </w:tcPr>
-          <w:p>
-            <w:pPr>
-              <w:widowControl w:val="0"/>
-            </w:pPr>
-            <w:r>
-              <w:rPr>
-                <w:b/>
-              </w:rPr>
-              <w:lastRenderedPageBreak/>
               <w:t>Miscellaneous</w:t>
             </w:r>
           </w:p>
@@ -1187,6 +1332,181 @@
 <file path=word/numbering.xml><?xml version="1.0" encoding="utf-8"?>
 <w:numbering xmlns:wpc="http://schemas.microsoft.com/office/word/2010/wordprocessingCanvas" xmlns:cx="http://schemas.microsoft.com/office/drawing/2014/chartex" xmlns:cx1="http://schemas.microsoft.com/office/drawing/2015/9/8/chartex" xmlns:cx2="http://schemas.microsoft.com/office/drawing/2015/10/21/chartex" xmlns:cx3="http://schemas.microsoft.com/office/drawing/2016/5/9/chartex" xmlns:cx4="http://schemas.microsoft.com/office/drawing/2016/5/10/chartex" xmlns:cx5="http://schemas.microsoft.com/office/drawing/2016/5/11/chartex" xmlns:cx6="http://schemas.microsoft.com/office/drawing/2016/5/12/chartex" xmlns:cx7="http://schemas.microsoft.com/office/drawing/2016/5/13/chartex" xmlns:cx8="http://schemas.microsoft.com/office/drawing/2016/5/14/chartex" xmlns:mc="http://schemas.openxmlformats.org/markup-compatibility/2006" xmlns:aink="http://schemas.microsoft.com/office/drawing/2016/ink" xmlns:am3d="http://schemas.microsoft.com/office/drawing/2017/model3d" xmlns:o="urn:schemas-microsoft-com:office:office" xmlns:r="http://schemas.openxmlformats.org/officeDocument/2006/relationships" xmlns:m="http://schemas.openxmlformats.org/officeDocument/2006/math" xmlns:v="urn:schemas-microsoft-com:vml" xmlns:wp14="http://schemas.microsoft.com/office/word/2010/wordprocessingDrawing" xmlns:wp="http://schemas.openxmlformats.org/drawingml/2006/wordprocessingDrawing" xmlns:w10="urn:schemas-microsoft-com:office:word" xmlns:w="http://schemas.openxmlformats.org/wordprocessingml/2006/main" xmlns:w14="http://schemas.microsoft.com/office/word/2010/wordml" xmlns:w15="http://schemas.microsoft.com/office/word/2012/wordml" xmlns:w16cid="http://schemas.microsoft.com/office/word/2016/wordml/cid" xmlns:w16se="http://schemas.microsoft.com/office/word/2015/wordml/symex" xmlns:wpg="http://schemas.microsoft.com/office/word/2010/wordprocessingGroup" xmlns:wpi="http://schemas.microsoft.com/office/word/2010/wordprocessingInk" xmlns:wne="http://schemas.microsoft.com/office/word/2006/wordml" xmlns:wps="http://schemas.microsoft.com/office/word/2010/wordprocessingShape" mc:Ignorable="w14 w15 w16se w16cid wp14">
   <w:abstractNum w:abstractNumId="0" w15:restartNumberingAfterBreak="0">
+    <w:nsid w:val="00B669B9"/>
+    <w:multiLevelType w:val="hybridMultilevel"/>
+    <w:tmpl w:val="F4946F54"/>
+    <w:lvl w:ilvl="0" w:tplc="2000000F">
+      <w:start w:val="1"/>
+      <w:numFmt w:val="decimal"/>
+      <w:lvlText w:val="%1."/>
+      <w:lvlJc w:val="left"/>
+      <w:pPr>
+        <w:ind w:left="720" w:hanging="360"/>
+      </w:pPr>
+      <w:rPr>
+        <w:rFonts w:hint="default"/>
+      </w:rPr>
+    </w:lvl>
+    <w:lvl w:ilvl="1" w:tplc="20000019" w:tentative="1">
+      <w:start w:val="1"/>
+      <w:numFmt w:val="lowerLetter"/>
+      <w:lvlText w:val="%2."/>
+      <w:lvlJc w:val="left"/>
+      <w:pPr>
+        <w:ind w:left="1440" w:hanging="360"/>
+      </w:pPr>
+    </w:lvl>
+    <w:lvl w:ilvl="2" w:tplc="2000001B" w:tentative="1">
+      <w:start w:val="1"/>
+      <w:numFmt w:val="lowerRoman"/>
+      <w:lvlText w:val="%3."/>
+      <w:lvlJc w:val="right"/>
+      <w:pPr>
+        <w:ind w:left="2160" w:hanging="180"/>
+      </w:pPr>
+    </w:lvl>
+    <w:lvl w:ilvl="3" w:tplc="2000000F" w:tentative="1">
+      <w:start w:val="1"/>
+      <w:numFmt w:val="decimal"/>
+      <w:lvlText w:val="%4."/>
+      <w:lvlJc w:val="left"/>
+      <w:pPr>
+        <w:ind w:left="2880" w:hanging="360"/>
+      </w:pPr>
+    </w:lvl>
+    <w:lvl w:ilvl="4" w:tplc="20000019" w:tentative="1">
+      <w:start w:val="1"/>
+      <w:numFmt w:val="lowerLetter"/>
+      <w:lvlText w:val="%5."/>
+      <w:lvlJc w:val="left"/>
+      <w:pPr>
+        <w:ind w:left="3600" w:hanging="360"/>
+      </w:pPr>
+    </w:lvl>
+    <w:lvl w:ilvl="5" w:tplc="2000001B" w:tentative="1">
+      <w:start w:val="1"/>
+      <w:numFmt w:val="lowerRoman"/>
+      <w:lvlText w:val="%6."/>
+      <w:lvlJc w:val="right"/>
+      <w:pPr>
+        <w:ind w:left="4320" w:hanging="180"/>
+      </w:pPr>
+    </w:lvl>
+    <w:lvl w:ilvl="6" w:tplc="2000000F" w:tentative="1">
+      <w:start w:val="1"/>
+      <w:numFmt w:val="decimal"/>
+      <w:lvlText w:val="%7."/>
+      <w:lvlJc w:val="left"/>
+      <w:pPr>
+        <w:ind w:left="5040" w:hanging="360"/>
+      </w:pPr>
+    </w:lvl>
+    <w:lvl w:ilvl="7" w:tplc="20000019" w:tentative="1">
+      <w:start w:val="1"/>
+      <w:numFmt w:val="lowerLetter"/>
+      <w:lvlText w:val="%8."/>
+      <w:lvlJc w:val="left"/>
+      <w:pPr>
+        <w:ind w:left="5760" w:hanging="360"/>
+      </w:pPr>
+    </w:lvl>
+    <w:lvl w:ilvl="8" w:tplc="2000001B" w:tentative="1">
+      <w:start w:val="1"/>
+      <w:numFmt w:val="lowerRoman"/>
+      <w:lvlText w:val="%9."/>
+      <w:lvlJc w:val="right"/>
+      <w:pPr>
+        <w:ind w:left="6480" w:hanging="180"/>
+      </w:pPr>
+    </w:lvl>
+  </w:abstractNum>
+  <w:abstractNum w:abstractNumId="1" w15:restartNumberingAfterBreak="0">
+    <w:nsid w:val="04FF53E6"/>
+    <w:multiLevelType w:val="hybridMultilevel"/>
+    <w:tmpl w:val="D1CE538E"/>
+    <w:lvl w:ilvl="0" w:tplc="1009000F">
+      <w:start w:val="1"/>
+      <w:numFmt w:val="decimal"/>
+      <w:lvlText w:val="%1."/>
+      <w:lvlJc w:val="left"/>
+      <w:pPr>
+        <w:ind w:left="720" w:hanging="360"/>
+      </w:pPr>
+    </w:lvl>
+    <w:lvl w:ilvl="1" w:tplc="10090019" w:tentative="1">
+      <w:start w:val="1"/>
+      <w:numFmt w:val="lowerLetter"/>
+      <w:lvlText w:val="%2."/>
+      <w:lvlJc w:val="left"/>
+      <w:pPr>
+        <w:ind w:left="1440" w:hanging="360"/>
+      </w:pPr>
+    </w:lvl>
+    <w:lvl w:ilvl="2" w:tplc="1009001B" w:tentative="1">
+      <w:start w:val="1"/>
+      <w:numFmt w:val="lowerRoman"/>
+      <w:lvlText w:val="%3."/>
+      <w:lvlJc w:val="right"/>
+      <w:pPr>
+        <w:ind w:left="2160" w:hanging="180"/>
+      </w:pPr>
+    </w:lvl>
+    <w:lvl w:ilvl="3" w:tplc="1009000F" w:tentative="1">
+      <w:start w:val="1"/>
+      <w:numFmt w:val="decimal"/>
+      <w:lvlText w:val="%4."/>
+      <w:lvlJc w:val="left"/>
+      <w:pPr>
+        <w:ind w:left="2880" w:hanging="360"/>
+      </w:pPr>
+    </w:lvl>
+    <w:lvl w:ilvl="4" w:tplc="10090019" w:tentative="1">
+      <w:start w:val="1"/>
+      <w:numFmt w:val="lowerLetter"/>
+      <w:lvlText w:val="%5."/>
+      <w:lvlJc w:val="left"/>
+      <w:pPr>
+        <w:ind w:left="3600" w:hanging="360"/>
+      </w:pPr>
+    </w:lvl>
+    <w:lvl w:ilvl="5" w:tplc="1009001B" w:tentative="1">
+      <w:start w:val="1"/>
+      <w:numFmt w:val="lowerRoman"/>
+      <w:lvlText w:val="%6."/>
+      <w:lvlJc w:val="right"/>
+      <w:pPr>
+        <w:ind w:left="4320" w:hanging="180"/>
+      </w:pPr>
+    </w:lvl>
+    <w:lvl w:ilvl="6" w:tplc="1009000F" w:tentative="1">
+      <w:start w:val="1"/>
+      <w:numFmt w:val="decimal"/>
+      <w:lvlText w:val="%7."/>
+      <w:lvlJc w:val="left"/>
+      <w:pPr>
+        <w:ind w:left="5040" w:hanging="360"/>
+      </w:pPr>
+    </w:lvl>
+    <w:lvl w:ilvl="7" w:tplc="10090019" w:tentative="1">
+      <w:start w:val="1"/>
+      <w:numFmt w:val="lowerLetter"/>
+      <w:lvlText w:val="%8."/>
+      <w:lvlJc w:val="left"/>
+      <w:pPr>
+        <w:ind w:left="5760" w:hanging="360"/>
+      </w:pPr>
+    </w:lvl>
+    <w:lvl w:ilvl="8" w:tplc="1009001B" w:tentative="1">
+      <w:start w:val="1"/>
+      <w:numFmt w:val="lowerRoman"/>
+      <w:lvlText w:val="%9."/>
+      <w:lvlJc w:val="right"/>
+      <w:pPr>
+        <w:ind w:left="6480" w:hanging="180"/>
+      </w:pPr>
+    </w:lvl>
+  </w:abstractNum>
+  <w:abstractNum w:abstractNumId="2" w15:restartNumberingAfterBreak="0">
     <w:nsid w:val="0CE55994"/>
     <w:multiLevelType w:val="multilevel"/>
     <w:tmpl w:val="AFAAAF0E"/>
@@ -1299,7 +1619,7 @@
       </w:rPr>
     </w:lvl>
   </w:abstractNum>
-  <w:abstractNum w:abstractNumId="1" w15:restartNumberingAfterBreak="0">
+  <w:abstractNum w:abstractNumId="3" w15:restartNumberingAfterBreak="0">
     <w:nsid w:val="1BB36181"/>
     <w:multiLevelType w:val="hybridMultilevel"/>
     <w:tmpl w:val="111A5808"/>
@@ -1388,7 +1708,7 @@
       </w:pPr>
     </w:lvl>
   </w:abstractNum>
-  <w:abstractNum w:abstractNumId="2" w15:restartNumberingAfterBreak="0">
+  <w:abstractNum w:abstractNumId="4" w15:restartNumberingAfterBreak="0">
     <w:nsid w:val="1EFD78EA"/>
     <w:multiLevelType w:val="multilevel"/>
     <w:tmpl w:val="FC6A209C"/>
@@ -1501,7 +1821,7 @@
       </w:rPr>
     </w:lvl>
   </w:abstractNum>
-  <w:abstractNum w:abstractNumId="3" w15:restartNumberingAfterBreak="0">
+  <w:abstractNum w:abstractNumId="5" w15:restartNumberingAfterBreak="0">
     <w:nsid w:val="208C592A"/>
     <w:multiLevelType w:val="multilevel"/>
     <w:tmpl w:val="D2886C8C"/>
@@ -1614,7 +1934,7 @@
       </w:rPr>
     </w:lvl>
   </w:abstractNum>
-  <w:abstractNum w:abstractNumId="4" w15:restartNumberingAfterBreak="0">
+  <w:abstractNum w:abstractNumId="6" w15:restartNumberingAfterBreak="0">
     <w:nsid w:val="29892EF7"/>
     <w:multiLevelType w:val="hybridMultilevel"/>
     <w:tmpl w:val="111A5808"/>
@@ -1703,7 +2023,7 @@
       </w:pPr>
     </w:lvl>
   </w:abstractNum>
-  <w:abstractNum w:abstractNumId="5" w15:restartNumberingAfterBreak="0">
+  <w:abstractNum w:abstractNumId="7" w15:restartNumberingAfterBreak="0">
     <w:nsid w:val="33090C72"/>
     <w:multiLevelType w:val="hybridMultilevel"/>
     <w:tmpl w:val="111A5808"/>
@@ -1792,7 +2112,120 @@
       </w:pPr>
     </w:lvl>
   </w:abstractNum>
-  <w:abstractNum w:abstractNumId="6" w15:restartNumberingAfterBreak="0">
+  <w:abstractNum w:abstractNumId="8" w15:restartNumberingAfterBreak="0">
+    <w:nsid w:val="41B63480"/>
+    <w:multiLevelType w:val="multilevel"/>
+    <w:tmpl w:val="D2886C8C"/>
+    <w:lvl w:ilvl="0">
+      <w:start w:val="1"/>
+      <w:numFmt w:val="decimal"/>
+      <w:lvlText w:val="%1."/>
+      <w:lvlJc w:val="left"/>
+      <w:pPr>
+        <w:ind w:left="720" w:hanging="360"/>
+      </w:pPr>
+      <w:rPr>
+        <w:u w:val="none"/>
+      </w:rPr>
+    </w:lvl>
+    <w:lvl w:ilvl="1">
+      <w:start w:val="1"/>
+      <w:numFmt w:val="lowerLetter"/>
+      <w:lvlText w:val="%2."/>
+      <w:lvlJc w:val="left"/>
+      <w:pPr>
+        <w:ind w:left="1440" w:hanging="360"/>
+      </w:pPr>
+      <w:rPr>
+        <w:u w:val="none"/>
+      </w:rPr>
+    </w:lvl>
+    <w:lvl w:ilvl="2">
+      <w:start w:val="1"/>
+      <w:numFmt w:val="lowerRoman"/>
+      <w:lvlText w:val="%3."/>
+      <w:lvlJc w:val="right"/>
+      <w:pPr>
+        <w:ind w:left="2160" w:hanging="360"/>
+      </w:pPr>
+      <w:rPr>
+        <w:u w:val="none"/>
+      </w:rPr>
+    </w:lvl>
+    <w:lvl w:ilvl="3">
+      <w:start w:val="1"/>
+      <w:numFmt w:val="decimal"/>
+      <w:lvlText w:val="%4."/>
+      <w:lvlJc w:val="left"/>
+      <w:pPr>
+        <w:ind w:left="2880" w:hanging="360"/>
+      </w:pPr>
+      <w:rPr>
+        <w:u w:val="none"/>
+      </w:rPr>
+    </w:lvl>
+    <w:lvl w:ilvl="4">
+      <w:start w:val="1"/>
+      <w:numFmt w:val="lowerLetter"/>
+      <w:lvlText w:val="%5."/>
+      <w:lvlJc w:val="left"/>
+      <w:pPr>
+        <w:ind w:left="3600" w:hanging="360"/>
+      </w:pPr>
+      <w:rPr>
+        <w:u w:val="none"/>
+      </w:rPr>
+    </w:lvl>
+    <w:lvl w:ilvl="5">
+      <w:start w:val="1"/>
+      <w:numFmt w:val="lowerRoman"/>
+      <w:lvlText w:val="%6."/>
+      <w:lvlJc w:val="right"/>
+      <w:pPr>
+        <w:ind w:left="4320" w:hanging="360"/>
+      </w:pPr>
+      <w:rPr>
+        <w:u w:val="none"/>
+      </w:rPr>
+    </w:lvl>
+    <w:lvl w:ilvl="6">
+      <w:start w:val="1"/>
+      <w:numFmt w:val="decimal"/>
+      <w:lvlText w:val="%7."/>
+      <w:lvlJc w:val="left"/>
+      <w:pPr>
+        <w:ind w:left="5040" w:hanging="360"/>
+      </w:pPr>
+      <w:rPr>
+        <w:u w:val="none"/>
+      </w:rPr>
+    </w:lvl>
+    <w:lvl w:ilvl="7">
+      <w:start w:val="1"/>
+      <w:numFmt w:val="lowerLetter"/>
+      <w:lvlText w:val="%8."/>
+      <w:lvlJc w:val="left"/>
+      <w:pPr>
+        <w:ind w:left="5760" w:hanging="360"/>
+      </w:pPr>
+      <w:rPr>
+        <w:u w:val="none"/>
+      </w:rPr>
+    </w:lvl>
+    <w:lvl w:ilvl="8">
+      <w:start w:val="1"/>
+      <w:numFmt w:val="lowerRoman"/>
+      <w:lvlText w:val="%9."/>
+      <w:lvlJc w:val="right"/>
+      <w:pPr>
+        <w:ind w:left="6480" w:hanging="360"/>
+      </w:pPr>
+      <w:rPr>
+        <w:u w:val="none"/>
+      </w:rPr>
+    </w:lvl>
+  </w:abstractNum>
+  <w:abstractNum w:abstractNumId="9" w15:restartNumberingAfterBreak="0">
     <w:nsid w:val="4A3E66BC"/>
     <w:multiLevelType w:val="hybridMultilevel"/>
     <w:tmpl w:val="111A5808"/>
@@ -1881,7 +2314,7 @@
       </w:pPr>
     </w:lvl>
   </w:abstractNum>
-  <w:abstractNum w:abstractNumId="7" w15:restartNumberingAfterBreak="0">
+  <w:abstractNum w:abstractNumId="10" w15:restartNumberingAfterBreak="0">
     <w:nsid w:val="4F6B003E"/>
     <w:multiLevelType w:val="multilevel"/>
     <w:tmpl w:val="DE4CB122"/>
@@ -1995,28 +2428,37 @@
     </w:lvl>
   </w:abstractNum>
   <w:num w:numId="1">
+    <w:abstractNumId w:val="5"/>
+  </w:num>
+  <w:num w:numId="2">
+    <w:abstractNumId w:val="10"/>
+  </w:num>
+  <w:num w:numId="3">
+    <w:abstractNumId w:val="2"/>
+  </w:num>
+  <w:num w:numId="4">
+    <w:abstractNumId w:val="4"/>
+  </w:num>
+  <w:num w:numId="5">
+    <w:abstractNumId w:val="9"/>
+  </w:num>
+  <w:num w:numId="6">
+    <w:abstractNumId w:val="6"/>
+  </w:num>
+  <w:num w:numId="7">
     <w:abstractNumId w:val="3"/>
   </w:num>
-  <w:num w:numId="2">
+  <w:num w:numId="8">
     <w:abstractNumId w:val="7"/>
   </w:num>
-  <w:num w:numId="3">
+  <w:num w:numId="9">
+    <w:abstractNumId w:val="1"/>
+  </w:num>
+  <w:num w:numId="10">
     <w:abstractNumId w:val="0"/>
   </w:num>
-  <w:num w:numId="4">
-    <w:abstractNumId w:val="2"/>
-  </w:num>
-  <w:num w:numId="5">
-    <w:abstractNumId w:val="6"/>
-  </w:num>
-  <w:num w:numId="6">
-    <w:abstractNumId w:val="4"/>
-  </w:num>
-  <w:num w:numId="7">
-    <w:abstractNumId w:val="1"/>
-  </w:num>
-  <w:num w:numId="8">
-    <w:abstractNumId w:val="5"/>
+  <w:num w:numId="11">
+    <w:abstractNumId w:val="8"/>
   </w:num>
 </w:numbering>
 </file>
@@ -2144,6 +2586,7 @@
     <w:lsdException w:name="HTML Sample" w:semiHidden="1" w:unhideWhenUsed="1"/>
     <w:lsdException w:name="HTML Typewriter" w:semiHidden="1" w:unhideWhenUsed="1"/>
     <w:lsdException w:name="HTML Variable" w:semiHidden="1" w:unhideWhenUsed="1"/>
+    <w:lsdException w:name="Normal Table" w:semiHidden="1" w:unhideWhenUsed="1"/>
     <w:lsdException w:name="annotation subject" w:semiHidden="1" w:unhideWhenUsed="1"/>
     <w:lsdException w:name="No List" w:semiHidden="1" w:unhideWhenUsed="1"/>
     <w:lsdException w:name="Outline List 1" w:semiHidden="1" w:unhideWhenUsed="1"/>
@@ -2190,8 +2633,10 @@
     <w:lsdException w:name="Table Subtle 2" w:semiHidden="1" w:unhideWhenUsed="1"/>
     <w:lsdException w:name="Table Web 1" w:semiHidden="1" w:unhideWhenUsed="1"/>
     <w:lsdException w:name="Table Web 2" w:semiHidden="1" w:unhideWhenUsed="1"/>
+    <w:lsdException w:name="Table Web 3" w:semiHidden="1" w:unhideWhenUsed="1"/>
     <w:lsdException w:name="Balloon Text" w:semiHidden="1" w:unhideWhenUsed="1"/>
     <w:lsdException w:name="Table Grid" w:uiPriority="39"/>
+    <w:lsdException w:name="Table Theme" w:semiHidden="1" w:unhideWhenUsed="1"/>
     <w:lsdException w:name="Placeholder Text" w:semiHidden="1"/>
     <w:lsdException w:name="No Spacing" w:uiPriority="1" w:qFormat="1"/>
     <w:lsdException w:name="Light Shading" w:uiPriority="60"/>

</xml_diff>